<commit_message>
Uploading a "How to play Zilch" guide .docx
</commit_message>
<xml_diff>
--- a/ZILCH_How_to_play.docx
+++ b/ZILCH_How_to_play.docx
@@ -38,6 +38,146 @@
         <w:tab/>
         <w:t>6 DICE, 1 DICE CUP (optional), a PAPER to keep score on, and a PENCIL</w:t>
       </w:r>
+    </w:p>
+    <w:p>
+      <w:pPr>
+        <w:pStyle w:val="ListParagraph"/>
+        <w:numPr>
+          <w:ilvl w:val="0"/>
+          <w:numId w:val="1"/>
+        </w:numPr>
+      </w:pPr>
+      <w:r>
+        <w:t>Select # of players…</w:t>
+      </w:r>
+    </w:p>
+    <w:p>
+      <w:pPr>
+        <w:pStyle w:val="ListParagraph"/>
+        <w:numPr>
+          <w:ilvl w:val="0"/>
+          <w:numId w:val="1"/>
+        </w:numPr>
+      </w:pPr>
+      <w:r>
+        <w:t>Each player rolls to determine ORDER OF PLAY</w:t>
+      </w:r>
+    </w:p>
+    <w:p>
+      <w:pPr>
+        <w:pStyle w:val="ListParagraph"/>
+        <w:numPr>
+          <w:ilvl w:val="0"/>
+          <w:numId w:val="1"/>
+        </w:numPr>
+      </w:pPr>
+      <w:r>
+        <w:t>Player rolls all 6 dice to begin turn</w:t>
+      </w:r>
+    </w:p>
+    <w:p>
+      <w:pPr>
+        <w:pStyle w:val="ListParagraph"/>
+        <w:numPr>
+          <w:ilvl w:val="0"/>
+          <w:numId w:val="1"/>
+        </w:numPr>
+      </w:pPr>
+      <w:r>
+        <w:t>To roll again, player must keep at least ONE die worth points</w:t>
+      </w:r>
+    </w:p>
+    <w:p>
+      <w:pPr>
+        <w:pStyle w:val="ListParagraph"/>
+        <w:numPr>
+          <w:ilvl w:val="0"/>
+          <w:numId w:val="1"/>
+        </w:numPr>
+      </w:pPr>
+      <w:r>
+        <w:t xml:space="preserve">If player ends up using all six dice for points, player may </w:t>
+      </w:r>
+      <w:r>
+        <w:t>then “Keep Going”, continuing on</w:t>
+      </w:r>
+      <w:r>
+        <w:t xml:space="preserve"> with all six dice</w:t>
+      </w:r>
+      <w:r>
+        <w:t xml:space="preserve"> again</w:t>
+      </w:r>
+      <w:r>
+        <w:t xml:space="preserve">, and any points earned </w:t>
+      </w:r>
+      <w:r>
+        <w:t>in the first roll set of rolls.  Be careful though! Even if you make it past the first six dice, if you ZILCH you LOSE EVERYTHING!</w:t>
+      </w:r>
+      <w:r>
+        <w:t xml:space="preserve"> </w:t>
+      </w:r>
+    </w:p>
+    <w:p>
+      <w:pPr>
+        <w:pStyle w:val="ListParagraph"/>
+        <w:numPr>
+          <w:ilvl w:val="0"/>
+          <w:numId w:val="1"/>
+        </w:numPr>
+      </w:pPr>
+      <w:r>
+        <w:t xml:space="preserve">If there are ZERO points after a roll --- ZILCH!!! --- </w:t>
+      </w:r>
+      <w:proofErr w:type="gramStart"/>
+      <w:r>
+        <w:t>player</w:t>
+      </w:r>
+      <w:proofErr w:type="gramEnd"/>
+      <w:r>
+        <w:t xml:space="preserve"> loses all points and ends turn.</w:t>
+      </w:r>
+    </w:p>
+    <w:p>
+      <w:pPr>
+        <w:pStyle w:val="ListParagraph"/>
+        <w:numPr>
+          <w:ilvl w:val="0"/>
+          <w:numId w:val="1"/>
+        </w:numPr>
+      </w:pPr>
+      <w:r>
+        <w:t>In order to stop a turn and “BANK” points, player must have at least 350 points.</w:t>
+      </w:r>
+    </w:p>
+    <w:p>
+      <w:pPr>
+        <w:pStyle w:val="ListParagraph"/>
+        <w:numPr>
+          <w:ilvl w:val="0"/>
+          <w:numId w:val="1"/>
+        </w:numPr>
+      </w:pPr>
+      <w:r>
+        <w:t xml:space="preserve">During a turn, a player rolls until they either ZILCH, or BANK their points &gt;= 350. </w:t>
+      </w:r>
+    </w:p>
+    <w:p>
+      <w:pPr>
+        <w:pStyle w:val="ListParagraph"/>
+        <w:numPr>
+          <w:ilvl w:val="0"/>
+          <w:numId w:val="1"/>
+        </w:numPr>
+      </w:pPr>
+      <w:r>
+        <w:t xml:space="preserve">Three straight turns </w:t>
+      </w:r>
+      <w:r>
+        <w:t>with a ZILCH result is</w:t>
+      </w:r>
+      <w:r>
+        <w:t xml:space="preserve"> MINUS -1000 points. </w:t>
+      </w:r>
       <w:bookmarkStart w:id="0" w:name="_GoBack"/>
       <w:bookmarkEnd w:id="0"/>
     </w:p>
@@ -50,153 +190,6 @@
         </w:numPr>
       </w:pPr>
       <w:r>
-        <w:t>Select # of players…</w:t>
-      </w:r>
-    </w:p>
-    <w:p>
-      <w:pPr>
-        <w:pStyle w:val="ListParagraph"/>
-        <w:numPr>
-          <w:ilvl w:val="0"/>
-          <w:numId w:val="1"/>
-        </w:numPr>
-      </w:pPr>
-      <w:r>
-        <w:t>Each player rolls to determine ORDER OF PLAY</w:t>
-      </w:r>
-    </w:p>
-    <w:p>
-      <w:pPr>
-        <w:pStyle w:val="ListParagraph"/>
-        <w:numPr>
-          <w:ilvl w:val="0"/>
-          <w:numId w:val="1"/>
-        </w:numPr>
-      </w:pPr>
-      <w:r>
-        <w:t>Player rolls all 6 dice to begin turn</w:t>
-      </w:r>
-    </w:p>
-    <w:p>
-      <w:pPr>
-        <w:pStyle w:val="ListParagraph"/>
-        <w:numPr>
-          <w:ilvl w:val="0"/>
-          <w:numId w:val="1"/>
-        </w:numPr>
-      </w:pPr>
-      <w:r>
-        <w:t>To roll again, player must keep at least ONE die worth points</w:t>
-      </w:r>
-    </w:p>
-    <w:p>
-      <w:pPr>
-        <w:pStyle w:val="ListParagraph"/>
-        <w:numPr>
-          <w:ilvl w:val="0"/>
-          <w:numId w:val="1"/>
-        </w:numPr>
-      </w:pPr>
-      <w:r>
-        <w:t xml:space="preserve">If player ends up using all six dice for points, player may </w:t>
-      </w:r>
-      <w:r>
-        <w:t>then “Keep Going”, continuing on</w:t>
-      </w:r>
-      <w:r>
-        <w:t xml:space="preserve"> with all six dice</w:t>
-      </w:r>
-      <w:r>
-        <w:t xml:space="preserve"> again</w:t>
-      </w:r>
-      <w:r>
-        <w:t xml:space="preserve">, and any points earned </w:t>
-      </w:r>
-      <w:r>
-        <w:t>in the first roll set of rolls.  Be careful though! Even if you make it past the first six dice, if you ZILCH you LOSE EVERYTHING!</w:t>
-      </w:r>
-      <w:r>
-        <w:t xml:space="preserve"> </w:t>
-      </w:r>
-    </w:p>
-    <w:p>
-      <w:pPr>
-        <w:pStyle w:val="ListParagraph"/>
-        <w:numPr>
-          <w:ilvl w:val="0"/>
-          <w:numId w:val="1"/>
-        </w:numPr>
-      </w:pPr>
-      <w:r>
-        <w:t xml:space="preserve">If there are ZERO points after a roll --- ZILCH!!! --- </w:t>
-      </w:r>
-      <w:proofErr w:type="gramStart"/>
-      <w:r>
-        <w:t>player</w:t>
-      </w:r>
-      <w:proofErr w:type="gramEnd"/>
-      <w:r>
-        <w:t xml:space="preserve"> loses all points and ends turn.</w:t>
-      </w:r>
-    </w:p>
-    <w:p>
-      <w:pPr>
-        <w:pStyle w:val="ListParagraph"/>
-        <w:numPr>
-          <w:ilvl w:val="0"/>
-          <w:numId w:val="1"/>
-        </w:numPr>
-      </w:pPr>
-      <w:r>
-        <w:t>In order to stop a turn and “BANK” points, player must have at least 350 points.</w:t>
-      </w:r>
-    </w:p>
-    <w:p>
-      <w:pPr>
-        <w:pStyle w:val="ListParagraph"/>
-        <w:numPr>
-          <w:ilvl w:val="0"/>
-          <w:numId w:val="1"/>
-        </w:numPr>
-      </w:pPr>
-      <w:r>
-        <w:t xml:space="preserve">During a turn, a player rolls until they either ZILCH, or BANK their points &gt;= 350. </w:t>
-      </w:r>
-    </w:p>
-    <w:p>
-      <w:pPr>
-        <w:pStyle w:val="ListParagraph"/>
-        <w:numPr>
-          <w:ilvl w:val="0"/>
-          <w:numId w:val="1"/>
-        </w:numPr>
-      </w:pPr>
-      <w:r>
-        <w:t xml:space="preserve">Three straight turns </w:t>
-      </w:r>
-      <w:r>
-        <w:t>with a ZILCH result is</w:t>
-      </w:r>
-      <w:r>
-        <w:t xml:space="preserve"> MINUS -1000 points. </w:t>
-      </w:r>
-      <w:r>
-        <w:rPr>
-          <w:b/>
-          <w:color w:val="FF0000"/>
-        </w:rPr>
-        <w:t>(I’m thinking we could ignore this piece of the game for now).</w:t>
-      </w:r>
-    </w:p>
-    <w:p>
-      <w:pPr>
-        <w:pStyle w:val="ListParagraph"/>
-        <w:numPr>
-          <w:ilvl w:val="0"/>
-          <w:numId w:val="1"/>
-        </w:numPr>
-      </w:pPr>
-      <w:r>
         <w:t xml:space="preserve">First player to BANK 10,000 points </w:t>
       </w:r>
       <w:r>
@@ -272,49 +265,7 @@
           <w:b/>
           <w:color w:val="FF0000"/>
         </w:rPr>
-        <w:t>NOTE TO CS2300 TEAM: I think because of time constraints we may end up forgetting about trying to make the game multi-player and just focus on having at least a single player mode where the user can roll the dice for points.</w:t>
-      </w:r>
-      <w:r>
-        <w:rPr>
-          <w:b/>
-          <w:color w:val="FF0000"/>
-        </w:rPr>
-        <w:t xml:space="preserve"> I know at least Jim and I are taking CS2450 along with this class, which includes some pretty time-consuming c++</w:t>
-      </w:r>
-      <w:r>
-        <w:rPr>
-          <w:b/>
-          <w:color w:val="FF0000"/>
-        </w:rPr>
-        <w:t xml:space="preserve"> </w:t>
-      </w:r>
-      <w:r>
-        <w:rPr>
-          <w:b/>
-          <w:color w:val="FF0000"/>
-        </w:rPr>
-        <w:t>coding.</w:t>
-      </w:r>
-      <w:r>
-        <w:rPr>
-          <w:b/>
-          <w:color w:val="FF0000"/>
-        </w:rPr>
-        <w:t xml:space="preserve"> I have the scoring methods getting cl</w:t>
-      </w:r>
-      <w:r>
-        <w:rPr>
-          <w:b/>
-          <w:color w:val="FF0000"/>
-        </w:rPr>
-        <w:t>ose to being done after today; j</w:t>
-      </w:r>
-      <w:r>
-        <w:rPr>
-          <w:b/>
-          <w:color w:val="FF0000"/>
-        </w:rPr>
-        <w:t>ust trying to find the best way to implement them. I’ve based them on the scoring rules below.</w:t>
+        <w:t>.</w:t>
       </w:r>
     </w:p>
     <w:p>
@@ -617,15 +568,7 @@
         </w:numPr>
       </w:pPr>
       <w:r>
-        <w:t xml:space="preserve">Lone ONEs = 100 </w:t>
-      </w:r>
-      <w:proofErr w:type="spellStart"/>
-      <w:r>
-        <w:t>pts</w:t>
-      </w:r>
-      <w:proofErr w:type="spellEnd"/>
-      <w:r>
-        <w:t xml:space="preserve"> each</w:t>
+        <w:t>Lone ONEs = 100 pts each</w:t>
       </w:r>
     </w:p>
     <w:p>
@@ -637,15 +580,7 @@
         </w:numPr>
       </w:pPr>
       <w:r>
-        <w:t xml:space="preserve">Lone FIVES = 50 </w:t>
-      </w:r>
-      <w:proofErr w:type="spellStart"/>
-      <w:r>
-        <w:t>pts</w:t>
-      </w:r>
-      <w:proofErr w:type="spellEnd"/>
-      <w:r>
-        <w:t xml:space="preserve"> each</w:t>
+        <w:t>Lone FIVES = 50 pts each</w:t>
       </w:r>
     </w:p>
     <w:p>
@@ -705,6 +640,12 @@
           <w:color w:val="FF0000"/>
         </w:rPr>
         <w:t>get ALL OF THE DICE IN ONE ROLL.</w:t>
+      </w:r>
+      <w:r>
+        <w:rPr>
+          <w:color w:val="FF0000"/>
+        </w:rPr>
+        <w:t xml:space="preserve"> Example (you cannot roll 1 six and keep it, and then roll 2 MORE sixes on a consecutive roll and add the dice together to make THREE-OF-A-KIND.)</w:t>
       </w:r>
     </w:p>
     <w:sectPr>

</xml_diff>